<commit_message>
Update data wrangling and data storytelling based on feedback
</commit_message>
<xml_diff>
--- a/11 Writeup/Working Docs/Capstone1_writeup_datawrangling.docx
+++ b/11 Writeup/Working Docs/Capstone1_writeup_datawrangling.docx
@@ -1225,79 +1225,451 @@
     </w:p>
     <w:p/>
     <w:p>
-      <w:r>
-        <w:t xml:space="preserve">Note that due to the restrictions of data use, these files will not be shared in a public repository. </w:t>
-      </w:r>
-    </w:p>
-    <w:p/>
-    <w:p>
-      <w:r>
-        <w:t xml:space="preserve">A quick verification of the data integrity was conducted using `.shape` `.info()` on both the saved data frame, as well as the loaded data frame. No issues were identified. </w:t>
-      </w:r>
-    </w:p>
-    <w:p>
-      <w:pPr>
-        <w:pStyle w:val="Heading3"/>
-      </w:pPr>
-      <w:r>
-        <w:t xml:space="preserve">References: </w:t>
-      </w:r>
-    </w:p>
-    <w:p>
-      <w:r>
-        <w:t>[1] (</w:t>
-      </w:r>
-      <w:r>
-        <w:t>http://en.wikipedia.org/wiki/Extreme_points_of_the_United_States#Westernmost</w:t>
-      </w:r>
-      <w:r>
-        <w:t>)</w:t>
-      </w:r>
-    </w:p>
-    <w:p>
-      <w:r>
-        <w:t>[2] (</w:t>
-      </w:r>
-      <w:r>
-        <w:t>https://www.kaggle.com/c/word2vec-nlp-tutorial#part-1-for-beginners-bag-of-words</w:t>
-      </w:r>
-      <w:r>
-        <w:t>)</w:t>
-      </w:r>
-    </w:p>
-    <w:p>
-      <w:r>
-        <w:t>[3] (https://radimrehurek.com/data_science_python/)</w:t>
-      </w:r>
-    </w:p>
-    <w:p>
-      <w:r>
-        <w:t>[4] (http://textminingonline.com/dive-into-nltk-part-iv-stemming-and-lemmatization)</w:t>
-      </w:r>
-    </w:p>
-    <w:p>
-      <w:r>
-        <w:t>[5] (</w:t>
-      </w:r>
-      <w:r>
-        <w:t>https://stackoverflow.com/questions/46203023/how-can-i-make-my-python-nltk-pre-processing-code-more-efficient</w:t>
-      </w:r>
-      <w:r>
-        <w:t>)</w:t>
-      </w:r>
-    </w:p>
-    <w:p>
-      <w:r>
-        <w:t>[6] (</w:t>
-      </w:r>
-      <w:r>
-        <w:t>https://stackoverflow.com/questions/19130512/stopword-removal-with-nltk</w:t>
-      </w:r>
-      <w:r>
-        <w:t>)</w:t>
-      </w:r>
+      <w:pPr>
+        <w:rPr>
+          <w:bCs/>
+          <w:lang w:val="en-SG"/>
+        </w:rPr>
+      </w:pPr>
+      <w:r>
+        <w:t>D</w:t>
+      </w:r>
+      <w:r>
+        <w:rPr>
+          <w:bCs/>
+          <w:lang w:val="en-SG"/>
+        </w:rPr>
+        <w:t>escription of columns in the saved data set:</w:t>
+      </w:r>
+    </w:p>
+    <w:p>
+      <w:pPr>
+        <w:numPr>
+          <w:ilvl w:val="0"/>
+          <w:numId w:val="3"/>
+        </w:numPr>
+        <w:tabs>
+          <w:tab w:val="left" w:pos="2880"/>
+        </w:tabs>
+        <w:rPr>
+          <w:lang w:val="en-SG"/>
+        </w:rPr>
+      </w:pPr>
+      <w:r>
+        <w:rPr>
+          <w:lang w:val="en-SG"/>
+        </w:rPr>
+        <w:t>Date</w:t>
+      </w:r>
+      <w:r>
+        <w:rPr>
+          <w:lang w:val="en-SG"/>
+        </w:rPr>
+        <w:tab/>
+      </w:r>
+      <w:r>
+        <w:rPr>
+          <w:lang w:val="en-SG"/>
+        </w:rPr>
+        <w:t>date of review (YYYY-MM-DD)</w:t>
+      </w:r>
+    </w:p>
+    <w:p>
+      <w:pPr>
+        <w:numPr>
+          <w:ilvl w:val="0"/>
+          <w:numId w:val="3"/>
+        </w:numPr>
+        <w:tabs>
+          <w:tab w:val="left" w:pos="2880"/>
+        </w:tabs>
+        <w:rPr>
+          <w:lang w:val="en-SG"/>
+        </w:rPr>
+      </w:pPr>
+      <w:r>
+        <w:rPr>
+          <w:lang w:val="en-SG"/>
+        </w:rPr>
+        <w:t xml:space="preserve">cool </w:t>
+      </w:r>
+      <w:r>
+        <w:rPr>
+          <w:lang w:val="en-SG"/>
+        </w:rPr>
+        <w:tab/>
+      </w:r>
+      <w:r>
+        <w:rPr>
+          <w:lang w:val="en-SG"/>
+        </w:rPr>
+        <w:t>number of people who voted this review as 'cool'</w:t>
+      </w:r>
+    </w:p>
+    <w:p>
+      <w:pPr>
+        <w:numPr>
+          <w:ilvl w:val="0"/>
+          <w:numId w:val="3"/>
+        </w:numPr>
+        <w:tabs>
+          <w:tab w:val="left" w:pos="2880"/>
+        </w:tabs>
+        <w:rPr>
+          <w:lang w:val="en-SG"/>
+        </w:rPr>
+      </w:pPr>
+      <w:r>
+        <w:rPr>
+          <w:lang w:val="en-SG"/>
+        </w:rPr>
+        <w:t xml:space="preserve">funny </w:t>
+      </w:r>
+      <w:r>
+        <w:rPr>
+          <w:lang w:val="en-SG"/>
+        </w:rPr>
+        <w:tab/>
+      </w:r>
+      <w:r>
+        <w:rPr>
+          <w:lang w:val="en-SG"/>
+        </w:rPr>
+        <w:t>number of people who voted this review as 'funny'</w:t>
+      </w:r>
+    </w:p>
+    <w:p>
+      <w:pPr>
+        <w:numPr>
+          <w:ilvl w:val="0"/>
+          <w:numId w:val="3"/>
+        </w:numPr>
+        <w:tabs>
+          <w:tab w:val="left" w:pos="2880"/>
+        </w:tabs>
+        <w:rPr>
+          <w:lang w:val="en-SG"/>
+        </w:rPr>
+      </w:pPr>
+      <w:r>
+        <w:rPr>
+          <w:lang w:val="en-SG"/>
+        </w:rPr>
+        <w:t xml:space="preserve">useful </w:t>
+      </w:r>
+      <w:r>
+        <w:rPr>
+          <w:lang w:val="en-SG"/>
+        </w:rPr>
+        <w:tab/>
+      </w:r>
+      <w:r>
+        <w:rPr>
+          <w:lang w:val="en-SG"/>
+        </w:rPr>
+        <w:t>number of people who voted this review as 'useful'</w:t>
+      </w:r>
+    </w:p>
+    <w:p>
+      <w:pPr>
+        <w:numPr>
+          <w:ilvl w:val="0"/>
+          <w:numId w:val="3"/>
+        </w:numPr>
+        <w:tabs>
+          <w:tab w:val="left" w:pos="2880"/>
+        </w:tabs>
+        <w:rPr>
+          <w:lang w:val="en-SG"/>
+        </w:rPr>
+      </w:pPr>
+      <w:r>
+        <w:rPr>
+          <w:lang w:val="en-SG"/>
+        </w:rPr>
+        <w:t xml:space="preserve">stars_review </w:t>
+      </w:r>
+      <w:r>
+        <w:rPr>
+          <w:lang w:val="en-SG"/>
+        </w:rPr>
+        <w:tab/>
+      </w:r>
+      <w:r>
+        <w:rPr>
+          <w:lang w:val="en-SG"/>
+        </w:rPr>
+        <w:t>number of stars given to the restaurant by this review</w:t>
+      </w:r>
+    </w:p>
+    <w:p>
+      <w:pPr>
+        <w:numPr>
+          <w:ilvl w:val="0"/>
+          <w:numId w:val="3"/>
+        </w:numPr>
+        <w:tabs>
+          <w:tab w:val="left" w:pos="2880"/>
+        </w:tabs>
+        <w:rPr>
+          <w:lang w:val="en-SG"/>
+        </w:rPr>
+      </w:pPr>
+      <w:r>
+        <w:rPr>
+          <w:lang w:val="en-SG"/>
+        </w:rPr>
+        <w:t xml:space="preserve">stars_business </w:t>
+      </w:r>
+      <w:r>
+        <w:rPr>
+          <w:lang w:val="en-SG"/>
+        </w:rPr>
+        <w:tab/>
+      </w:r>
+      <w:r>
+        <w:rPr>
+          <w:lang w:val="en-SG"/>
+        </w:rPr>
+        <w:t>average of star ratings given to the restaurant</w:t>
+      </w:r>
+    </w:p>
+    <w:p>
+      <w:pPr>
+        <w:numPr>
+          <w:ilvl w:val="0"/>
+          <w:numId w:val="3"/>
+        </w:numPr>
+        <w:tabs>
+          <w:tab w:val="left" w:pos="2880"/>
+        </w:tabs>
+        <w:rPr>
+          <w:lang w:val="en-SG"/>
+        </w:rPr>
+      </w:pPr>
+      <w:r>
+        <w:rPr>
+          <w:lang w:val="en-SG"/>
+        </w:rPr>
+        <w:t xml:space="preserve">user_id </w:t>
+      </w:r>
+      <w:r>
+        <w:rPr>
+          <w:lang w:val="en-SG"/>
+        </w:rPr>
+        <w:tab/>
+      </w:r>
+      <w:r>
+        <w:rPr>
+          <w:lang w:val="en-SG"/>
+        </w:rPr>
+        <w:t>ID of the user</w:t>
+      </w:r>
+    </w:p>
+    <w:p>
+      <w:pPr>
+        <w:numPr>
+          <w:ilvl w:val="0"/>
+          <w:numId w:val="3"/>
+        </w:numPr>
+        <w:tabs>
+          <w:tab w:val="left" w:pos="2880"/>
+        </w:tabs>
+        <w:rPr>
+          <w:lang w:val="en-SG"/>
+        </w:rPr>
+      </w:pPr>
+      <w:r>
+        <w:rPr>
+          <w:lang w:val="en-SG"/>
+        </w:rPr>
+        <w:t xml:space="preserve">attributes </w:t>
+      </w:r>
+      <w:r>
+        <w:rPr>
+          <w:lang w:val="en-SG"/>
+        </w:rPr>
+        <w:tab/>
+      </w:r>
+      <w:r>
+        <w:rPr>
+          <w:lang w:val="en-SG"/>
+        </w:rPr>
+        <w:t>dictionary of attributes of the restaurant (e.g. 'RestaurantsTableService': False )</w:t>
+      </w:r>
+    </w:p>
+    <w:p>
+      <w:pPr>
+        <w:numPr>
+          <w:ilvl w:val="0"/>
+          <w:numId w:val="3"/>
+        </w:numPr>
+        <w:tabs>
+          <w:tab w:val="left" w:pos="2880"/>
+        </w:tabs>
+        <w:rPr>
+          <w:lang w:val="en-SG"/>
+        </w:rPr>
+      </w:pPr>
+      <w:r>
+        <w:rPr>
+          <w:lang w:val="en-SG"/>
+        </w:rPr>
+        <w:t xml:space="preserve">categories </w:t>
+      </w:r>
+      <w:r>
+        <w:rPr>
+          <w:lang w:val="en-SG"/>
+        </w:rPr>
+        <w:tab/>
+      </w:r>
+      <w:r>
+        <w:rPr>
+          <w:lang w:val="en-SG"/>
+        </w:rPr>
+        <w:t>list of categories that describe the business (e.g. [Sandwiches, Restaurants])</w:t>
+      </w:r>
+    </w:p>
+    <w:p>
+      <w:pPr>
+        <w:numPr>
+          <w:ilvl w:val="0"/>
+          <w:numId w:val="3"/>
+        </w:numPr>
+        <w:tabs>
+          <w:tab w:val="left" w:pos="2880"/>
+        </w:tabs>
+        <w:rPr>
+          <w:lang w:val="en-SG"/>
+        </w:rPr>
+      </w:pPr>
+      <w:r>
+        <w:rPr>
+          <w:lang w:val="en-SG"/>
+        </w:rPr>
+        <w:t xml:space="preserve">review_count </w:t>
+      </w:r>
+      <w:r>
+        <w:rPr>
+          <w:lang w:val="en-SG"/>
+        </w:rPr>
+        <w:tab/>
+      </w:r>
+      <w:r>
+        <w:rPr>
+          <w:lang w:val="en-SG"/>
+        </w:rPr>
+        <w:t>number of reviews received by the restaurant</w:t>
+      </w:r>
+    </w:p>
+    <w:p>
+      <w:pPr>
+        <w:numPr>
+          <w:ilvl w:val="0"/>
+          <w:numId w:val="3"/>
+        </w:numPr>
+        <w:tabs>
+          <w:tab w:val="left" w:pos="2880"/>
+        </w:tabs>
+        <w:rPr>
+          <w:lang w:val="en-SG"/>
+        </w:rPr>
+      </w:pPr>
+      <w:r>
+        <w:rPr>
+          <w:lang w:val="en-SG"/>
+        </w:rPr>
+        <w:t xml:space="preserve">processed_review </w:t>
+      </w:r>
+      <w:r>
+        <w:rPr>
+          <w:lang w:val="en-SG"/>
+        </w:rPr>
+        <w:tab/>
+      </w:r>
+      <w:r>
+        <w:rPr>
+          <w:lang w:val="en-SG"/>
+        </w:rPr>
+        <w:t>pre-process text that is split into a list of words</w:t>
+      </w:r>
+    </w:p>
+    <w:p>
       <w:bookmarkStart w:id="0" w:name="_GoBack"/>
       <w:bookmarkEnd w:id="0"/>
+    </w:p>
+    <w:p>
+      <w:r>
+        <w:t xml:space="preserve">Note that due to the restrictions of data use, these files will not be shared in a public repository. </w:t>
+      </w:r>
+    </w:p>
+    <w:p/>
+    <w:p>
+      <w:r>
+        <w:t xml:space="preserve">A quick verification of the data integrity was conducted using `.shape` `.info()` on both the saved data frame, as well as the loaded data frame. No issues were identified. </w:t>
+      </w:r>
+    </w:p>
+    <w:p>
+      <w:pPr>
+        <w:pStyle w:val="Heading3"/>
+      </w:pPr>
+      <w:r>
+        <w:t xml:space="preserve">References: </w:t>
+      </w:r>
+    </w:p>
+    <w:p>
+      <w:r>
+        <w:t>[1] (</w:t>
+      </w:r>
+      <w:r>
+        <w:t>http://en.wikipedia.org/wiki/Extreme_points_of_the_United_States#Westernmost</w:t>
+      </w:r>
+      <w:r>
+        <w:t>)</w:t>
+      </w:r>
+    </w:p>
+    <w:p>
+      <w:r>
+        <w:t>[2] (</w:t>
+      </w:r>
+      <w:r>
+        <w:t>https://www.kaggle.com/c/word2vec-nlp-tutorial#part-1-for-beginners-bag-of-words</w:t>
+      </w:r>
+      <w:r>
+        <w:t>)</w:t>
+      </w:r>
+    </w:p>
+    <w:p>
+      <w:r>
+        <w:t>[3] (https://radimrehurek.com/data_science_python/)</w:t>
+      </w:r>
+    </w:p>
+    <w:p>
+      <w:r>
+        <w:t>[4] (http://textminingonline.com/dive-into-nltk-part-iv-stemming-and-lemmatization)</w:t>
+      </w:r>
+    </w:p>
+    <w:p>
+      <w:r>
+        <w:t>[5] (</w:t>
+      </w:r>
+      <w:r>
+        <w:t>https://stackoverflow.com/questions/46203023/how-can-i-make-my-python-nltk-pre-processing-code-more-efficient</w:t>
+      </w:r>
+      <w:r>
+        <w:t>)</w:t>
+      </w:r>
+    </w:p>
+    <w:p>
+      <w:r>
+        <w:t>[6] (</w:t>
+      </w:r>
+      <w:r>
+        <w:t>https://stackoverflow.com/questions/19130512/stopword-removal-with-nltk</w:t>
+      </w:r>
+      <w:r>
+        <w:t>)</w:t>
+      </w:r>
     </w:p>
     <w:sectPr>
       <w:footerReference w:type="even" r:id="rId12"/>
@@ -1401,7 +1773,7 @@
         <w:rStyle w:val="PageNumber"/>
         <w:noProof/>
       </w:rPr>
-      <w:t>1</w:t>
+      <w:t>8</w:t>
     </w:r>
     <w:r>
       <w:rPr>
@@ -1529,8 +1901,249 @@
       </w:pPr>
     </w:lvl>
   </w:abstractNum>
+  <w:abstractNum w:abstractNumId="1">
+    <w:nsid w:val="369C3BD8"/>
+    <w:multiLevelType w:val="multilevel"/>
+    <w:tmpl w:val="0A00FF66"/>
+    <w:lvl w:ilvl="0">
+      <w:start w:val="1"/>
+      <w:numFmt w:val="bullet"/>
+      <w:lvlText w:val=""/>
+      <w:lvlJc w:val="left"/>
+      <w:pPr>
+        <w:tabs>
+          <w:tab w:val="num" w:pos="720"/>
+        </w:tabs>
+        <w:ind w:left="720" w:hanging="360"/>
+      </w:pPr>
+      <w:rPr>
+        <w:rFonts w:ascii="Symbol" w:hAnsi="Symbol" w:hint="default"/>
+        <w:sz w:val="20"/>
+      </w:rPr>
+    </w:lvl>
+    <w:lvl w:ilvl="1" w:tentative="1">
+      <w:start w:val="1"/>
+      <w:numFmt w:val="bullet"/>
+      <w:lvlText w:val=""/>
+      <w:lvlJc w:val="left"/>
+      <w:pPr>
+        <w:tabs>
+          <w:tab w:val="num" w:pos="1440"/>
+        </w:tabs>
+        <w:ind w:left="1440" w:hanging="360"/>
+      </w:pPr>
+      <w:rPr>
+        <w:rFonts w:ascii="Symbol" w:hAnsi="Symbol" w:hint="default"/>
+        <w:sz w:val="20"/>
+      </w:rPr>
+    </w:lvl>
+    <w:lvl w:ilvl="2" w:tentative="1">
+      <w:start w:val="1"/>
+      <w:numFmt w:val="bullet"/>
+      <w:lvlText w:val=""/>
+      <w:lvlJc w:val="left"/>
+      <w:pPr>
+        <w:tabs>
+          <w:tab w:val="num" w:pos="2160"/>
+        </w:tabs>
+        <w:ind w:left="2160" w:hanging="360"/>
+      </w:pPr>
+      <w:rPr>
+        <w:rFonts w:ascii="Symbol" w:hAnsi="Symbol" w:hint="default"/>
+        <w:sz w:val="20"/>
+      </w:rPr>
+    </w:lvl>
+    <w:lvl w:ilvl="3" w:tentative="1">
+      <w:start w:val="1"/>
+      <w:numFmt w:val="bullet"/>
+      <w:lvlText w:val=""/>
+      <w:lvlJc w:val="left"/>
+      <w:pPr>
+        <w:tabs>
+          <w:tab w:val="num" w:pos="2880"/>
+        </w:tabs>
+        <w:ind w:left="2880" w:hanging="360"/>
+      </w:pPr>
+      <w:rPr>
+        <w:rFonts w:ascii="Symbol" w:hAnsi="Symbol" w:hint="default"/>
+        <w:sz w:val="20"/>
+      </w:rPr>
+    </w:lvl>
+    <w:lvl w:ilvl="4" w:tentative="1">
+      <w:start w:val="1"/>
+      <w:numFmt w:val="bullet"/>
+      <w:lvlText w:val=""/>
+      <w:lvlJc w:val="left"/>
+      <w:pPr>
+        <w:tabs>
+          <w:tab w:val="num" w:pos="3600"/>
+        </w:tabs>
+        <w:ind w:left="3600" w:hanging="360"/>
+      </w:pPr>
+      <w:rPr>
+        <w:rFonts w:ascii="Symbol" w:hAnsi="Symbol" w:hint="default"/>
+        <w:sz w:val="20"/>
+      </w:rPr>
+    </w:lvl>
+    <w:lvl w:ilvl="5" w:tentative="1">
+      <w:start w:val="1"/>
+      <w:numFmt w:val="bullet"/>
+      <w:lvlText w:val=""/>
+      <w:lvlJc w:val="left"/>
+      <w:pPr>
+        <w:tabs>
+          <w:tab w:val="num" w:pos="4320"/>
+        </w:tabs>
+        <w:ind w:left="4320" w:hanging="360"/>
+      </w:pPr>
+      <w:rPr>
+        <w:rFonts w:ascii="Symbol" w:hAnsi="Symbol" w:hint="default"/>
+        <w:sz w:val="20"/>
+      </w:rPr>
+    </w:lvl>
+    <w:lvl w:ilvl="6" w:tentative="1">
+      <w:start w:val="1"/>
+      <w:numFmt w:val="bullet"/>
+      <w:lvlText w:val=""/>
+      <w:lvlJc w:val="left"/>
+      <w:pPr>
+        <w:tabs>
+          <w:tab w:val="num" w:pos="5040"/>
+        </w:tabs>
+        <w:ind w:left="5040" w:hanging="360"/>
+      </w:pPr>
+      <w:rPr>
+        <w:rFonts w:ascii="Symbol" w:hAnsi="Symbol" w:hint="default"/>
+        <w:sz w:val="20"/>
+      </w:rPr>
+    </w:lvl>
+    <w:lvl w:ilvl="7" w:tentative="1">
+      <w:start w:val="1"/>
+      <w:numFmt w:val="bullet"/>
+      <w:lvlText w:val=""/>
+      <w:lvlJc w:val="left"/>
+      <w:pPr>
+        <w:tabs>
+          <w:tab w:val="num" w:pos="5760"/>
+        </w:tabs>
+        <w:ind w:left="5760" w:hanging="360"/>
+      </w:pPr>
+      <w:rPr>
+        <w:rFonts w:ascii="Symbol" w:hAnsi="Symbol" w:hint="default"/>
+        <w:sz w:val="20"/>
+      </w:rPr>
+    </w:lvl>
+    <w:lvl w:ilvl="8" w:tentative="1">
+      <w:start w:val="1"/>
+      <w:numFmt w:val="bullet"/>
+      <w:lvlText w:val=""/>
+      <w:lvlJc w:val="left"/>
+      <w:pPr>
+        <w:tabs>
+          <w:tab w:val="num" w:pos="6480"/>
+        </w:tabs>
+        <w:ind w:left="6480" w:hanging="360"/>
+      </w:pPr>
+      <w:rPr>
+        <w:rFonts w:ascii="Symbol" w:hAnsi="Symbol" w:hint="default"/>
+        <w:sz w:val="20"/>
+      </w:rPr>
+    </w:lvl>
+  </w:abstractNum>
+  <w:abstractNum w:abstractNumId="2">
+    <w:nsid w:val="5ECC0FE8"/>
+    <w:multiLevelType w:val="hybridMultilevel"/>
+    <w:tmpl w:val="D71CD1E4"/>
+    <w:lvl w:ilvl="0" w:tplc="0409000F">
+      <w:start w:val="1"/>
+      <w:numFmt w:val="decimal"/>
+      <w:lvlText w:val="%1."/>
+      <w:lvlJc w:val="left"/>
+      <w:pPr>
+        <w:ind w:left="720" w:hanging="360"/>
+      </w:pPr>
+    </w:lvl>
+    <w:lvl w:ilvl="1" w:tplc="04090019" w:tentative="1">
+      <w:start w:val="1"/>
+      <w:numFmt w:val="lowerLetter"/>
+      <w:lvlText w:val="%2."/>
+      <w:lvlJc w:val="left"/>
+      <w:pPr>
+        <w:ind w:left="1440" w:hanging="360"/>
+      </w:pPr>
+    </w:lvl>
+    <w:lvl w:ilvl="2" w:tplc="0409001B" w:tentative="1">
+      <w:start w:val="1"/>
+      <w:numFmt w:val="lowerRoman"/>
+      <w:lvlText w:val="%3."/>
+      <w:lvlJc w:val="right"/>
+      <w:pPr>
+        <w:ind w:left="2160" w:hanging="180"/>
+      </w:pPr>
+    </w:lvl>
+    <w:lvl w:ilvl="3" w:tplc="0409000F" w:tentative="1">
+      <w:start w:val="1"/>
+      <w:numFmt w:val="decimal"/>
+      <w:lvlText w:val="%4."/>
+      <w:lvlJc w:val="left"/>
+      <w:pPr>
+        <w:ind w:left="2880" w:hanging="360"/>
+      </w:pPr>
+    </w:lvl>
+    <w:lvl w:ilvl="4" w:tplc="04090019" w:tentative="1">
+      <w:start w:val="1"/>
+      <w:numFmt w:val="lowerLetter"/>
+      <w:lvlText w:val="%5."/>
+      <w:lvlJc w:val="left"/>
+      <w:pPr>
+        <w:ind w:left="3600" w:hanging="360"/>
+      </w:pPr>
+    </w:lvl>
+    <w:lvl w:ilvl="5" w:tplc="0409001B" w:tentative="1">
+      <w:start w:val="1"/>
+      <w:numFmt w:val="lowerRoman"/>
+      <w:lvlText w:val="%6."/>
+      <w:lvlJc w:val="right"/>
+      <w:pPr>
+        <w:ind w:left="4320" w:hanging="180"/>
+      </w:pPr>
+    </w:lvl>
+    <w:lvl w:ilvl="6" w:tplc="0409000F" w:tentative="1">
+      <w:start w:val="1"/>
+      <w:numFmt w:val="decimal"/>
+      <w:lvlText w:val="%7."/>
+      <w:lvlJc w:val="left"/>
+      <w:pPr>
+        <w:ind w:left="5040" w:hanging="360"/>
+      </w:pPr>
+    </w:lvl>
+    <w:lvl w:ilvl="7" w:tplc="04090019" w:tentative="1">
+      <w:start w:val="1"/>
+      <w:numFmt w:val="lowerLetter"/>
+      <w:lvlText w:val="%8."/>
+      <w:lvlJc w:val="left"/>
+      <w:pPr>
+        <w:ind w:left="5760" w:hanging="360"/>
+      </w:pPr>
+    </w:lvl>
+    <w:lvl w:ilvl="8" w:tplc="0409001B" w:tentative="1">
+      <w:start w:val="1"/>
+      <w:numFmt w:val="lowerRoman"/>
+      <w:lvlText w:val="%9."/>
+      <w:lvlJc w:val="right"/>
+      <w:pPr>
+        <w:ind w:left="6480" w:hanging="180"/>
+      </w:pPr>
+    </w:lvl>
+  </w:abstractNum>
   <w:num w:numId="1">
     <w:abstractNumId w:val="0"/>
+  </w:num>
+  <w:num w:numId="2">
+    <w:abstractNumId w:val="1"/>
+  </w:num>
+  <w:num w:numId="3">
+    <w:abstractNumId w:val="2"/>
   </w:num>
 </w:numbering>
 </file>
@@ -1763,7 +2376,6 @@
   <w:style w:type="character" w:default="1" w:styleId="DefaultParagraphFont">
     <w:name w:val="Default Paragraph Font"/>
     <w:uiPriority w:val="1"/>
-    <w:semiHidden/>
     <w:unhideWhenUsed/>
   </w:style>
   <w:style w:type="table" w:default="1" w:styleId="TableNormal">
@@ -2289,7 +2901,6 @@
   <w:style w:type="character" w:default="1" w:styleId="DefaultParagraphFont">
     <w:name w:val="Default Paragraph Font"/>
     <w:uiPriority w:val="1"/>
-    <w:semiHidden/>
     <w:unhideWhenUsed/>
   </w:style>
   <w:style w:type="table" w:default="1" w:styleId="TableNormal">
@@ -2912,7 +3523,7 @@
 </file>
 
 <file path=customXml/itemProps1.xml><?xml version="1.0" encoding="utf-8"?>
-<ds:datastoreItem xmlns:ds="http://schemas.openxmlformats.org/officeDocument/2006/customXml" ds:itemID="{1841C64E-B6D8-0946-885C-78FB22FF2907}">
+<ds:datastoreItem xmlns:ds="http://schemas.openxmlformats.org/officeDocument/2006/customXml" ds:itemID="{7A7E7F6F-EBEB-BB4F-9343-3D5D68A2C7ED}">
   <ds:schemaRefs>
     <ds:schemaRef ds:uri="http://schemas.openxmlformats.org/officeDocument/2006/bibliography"/>
   </ds:schemaRefs>

</xml_diff>

<commit_message>
Write up inferential statistics
</commit_message>
<xml_diff>
--- a/11 Writeup/Working Docs/Capstone1_writeup_datawrangling.docx
+++ b/11 Writeup/Working Docs/Capstone1_writeup_datawrangling.docx
@@ -118,7 +118,10 @@
     </w:p>
     <w:p>
       <w:r>
-        <w:t>The data wrangling stage can be found a Jupyter notebook called `data_wrangling.ipynb`. It will contain the key steps laid out in this document. The inputs are described in step 2, and the outputs are described in step 13</w:t>
+        <w:t xml:space="preserve">The data wrangling stage can be found a Jupyter notebook called `data_wrangling.ipynb`. It will contain the key steps laid out in this document. The inputs are described in step 2, and the </w:t>
+      </w:r>
+      <w:r>
+        <w:t>outputs are described in step 11</w:t>
       </w:r>
       <w:r>
         <w:t xml:space="preserve">. </w:t>
@@ -263,11 +266,8 @@
       </w:r>
     </w:p>
     <w:p>
-      <w:r>
-        <w:t>## Source of data</w:t>
-      </w:r>
-    </w:p>
-    <w:p>
+      <w:bookmarkStart w:id="0" w:name="_GoBack"/>
+      <w:bookmarkEnd w:id="0"/>
       <w:r>
         <w:t>The dataset was obtained as part the '[Yelp dataSet Challenge - Round 10](https://www.yelp.com.sg/dataset)' (September 1, 2017 to December 31, 2017)</w:t>
       </w:r>
@@ -1594,10 +1594,7 @@
         <w:t>pre-process text that is split into a list of words</w:t>
       </w:r>
     </w:p>
-    <w:p>
-      <w:bookmarkStart w:id="0" w:name="_GoBack"/>
-      <w:bookmarkEnd w:id="0"/>
-    </w:p>
+    <w:p/>
     <w:p>
       <w:r>
         <w:t xml:space="preserve">Note that due to the restrictions of data use, these files will not be shared in a public repository. </w:t>
@@ -1773,7 +1770,7 @@
         <w:rStyle w:val="PageNumber"/>
         <w:noProof/>
       </w:rPr>
-      <w:t>8</w:t>
+      <w:t>1</w:t>
     </w:r>
     <w:r>
       <w:rPr>
@@ -2376,6 +2373,7 @@
   <w:style w:type="character" w:default="1" w:styleId="DefaultParagraphFont">
     <w:name w:val="Default Paragraph Font"/>
     <w:uiPriority w:val="1"/>
+    <w:semiHidden/>
     <w:unhideWhenUsed/>
   </w:style>
   <w:style w:type="table" w:default="1" w:styleId="TableNormal">
@@ -2901,6 +2899,7 @@
   <w:style w:type="character" w:default="1" w:styleId="DefaultParagraphFont">
     <w:name w:val="Default Paragraph Font"/>
     <w:uiPriority w:val="1"/>
+    <w:semiHidden/>
     <w:unhideWhenUsed/>
   </w:style>
   <w:style w:type="table" w:default="1" w:styleId="TableNormal">
@@ -3523,7 +3522,7 @@
 </file>
 
 <file path=customXml/itemProps1.xml><?xml version="1.0" encoding="utf-8"?>
-<ds:datastoreItem xmlns:ds="http://schemas.openxmlformats.org/officeDocument/2006/customXml" ds:itemID="{7A7E7F6F-EBEB-BB4F-9343-3D5D68A2C7ED}">
+<ds:datastoreItem xmlns:ds="http://schemas.openxmlformats.org/officeDocument/2006/customXml" ds:itemID="{4AB4BC85-DA04-224C-A977-5F5E74892400}">
   <ds:schemaRefs>
     <ds:schemaRef ds:uri="http://schemas.openxmlformats.org/officeDocument/2006/bibliography"/>
   </ds:schemaRefs>

</xml_diff>